<commit_message>
- String Comparison. - Update main slide.
</commit_message>
<xml_diff>
--- a/ smart-buy/Stuff/Size Calculation.docx
+++ b/ smart-buy/Stuff/Size Calculation.docx
@@ -1890,7 +1890,7 @@
         <w:pStyle w:val="Heading2"/>
       </w:pPr>
       <w:r>
-        <w:t>Fix Data</w:t>
+        <w:t>Funds</w:t>
       </w:r>
     </w:p>
     <w:tbl>
@@ -1960,7 +1960,7 @@
           </w:tcPr>
           <w:p>
             <w:r>
-              <w:t>13,272</w:t>
+              <w:t>663</w:t>
             </w:r>
           </w:p>
         </w:tc>
@@ -1982,29 +1982,7 @@
           </w:tcPr>
           <w:p>
             <w:r>
-              <w:t>7,525</w:t>
-            </w:r>
-          </w:p>
-        </w:tc>
-      </w:tr>
-      <w:tr>
-        <w:tc>
-          <w:tcPr>
-            <w:tcW w:w="0" w:type="auto"/>
-          </w:tcPr>
-          <w:p>
-            <w:r>
-              <w:t>Windows 7 Ultimate</w:t>
-            </w:r>
-          </w:p>
-        </w:tc>
-        <w:tc>
-          <w:tcPr>
-            <w:tcW w:w="0" w:type="auto"/>
-          </w:tcPr>
-          <w:p>
-            <w:r>
-              <w:t>118</w:t>
+              <w:t>376</w:t>
             </w:r>
           </w:p>
         </w:tc>
@@ -2057,12 +2035,10 @@
           </w:tcPr>
           <w:p>
             <w:r>
-              <w:t>23,915</w:t>
-            </w:r>
-          </w:p>
-        </w:tc>
-        <w:bookmarkStart w:id="0" w:name="_GoBack"/>
-        <w:bookmarkEnd w:id="0"/>
+              <w:t>4,039</w:t>
+            </w:r>
+          </w:p>
+        </w:tc>
       </w:tr>
     </w:tbl>
     <w:p/>
@@ -2141,10 +2117,7 @@
           </w:tcPr>
           <w:p>
             <w:r>
-              <w:t>$</w:t>
-            </w:r>
-            <w:r>
-              <w:t>8,000/year</w:t>
+              <w:t>$8,000/year</w:t>
             </w:r>
           </w:p>
         </w:tc>
@@ -2181,7 +2154,7 @@
     <w:p/>
     <w:p>
       <w:pPr>
-        <w:pStyle w:val="Heading3"/>
+        <w:pStyle w:val="Heading2"/>
       </w:pPr>
       <w:r>
         <w:t>Sell Price</w:t>
@@ -2199,8 +2172,13 @@
         <w:t xml:space="preserve">Sell at </w:t>
       </w:r>
       <w:r>
-        <w:t>$2/month for each user.</w:t>
+        <w:t>$1</w:t>
       </w:r>
+      <w:r>
+        <w:t>/month for each user.</w:t>
+      </w:r>
+      <w:bookmarkStart w:id="0" w:name="_GoBack"/>
+      <w:bookmarkEnd w:id="0"/>
     </w:p>
     <w:p>
       <w:pPr>
@@ -2211,7 +2189,10 @@
         </w:numPr>
       </w:pPr>
       <w:r>
-        <w:t>We collect $2,000/month</w:t>
+        <w:t>We collect $1</w:t>
+      </w:r>
+      <w:r>
+        <w:t>,000/month</w:t>
       </w:r>
     </w:p>
     <w:p>
@@ -2235,7 +2216,10 @@
         </w:numPr>
       </w:pPr>
       <w:r>
-        <w:t>We have $1,334 left.</w:t>
+        <w:t>We have $</w:t>
+      </w:r>
+      <w:r>
+        <w:t>334 left.</w:t>
       </w:r>
     </w:p>
     <w:p>
@@ -2247,7 +2231,10 @@
         </w:numPr>
       </w:pPr>
       <w:r>
-        <w:t>Payback in 18 months.</w:t>
+        <w:t>Payback in 13</w:t>
+      </w:r>
+      <w:r>
+        <w:t xml:space="preserve"> months.</w:t>
       </w:r>
     </w:p>
     <w:sectPr>
@@ -3555,7 +3542,7 @@
 </file>
 
 <file path=customXml/itemProps1.xml><?xml version="1.0" encoding="utf-8"?>
-<ds:datastoreItem xmlns:ds="http://schemas.openxmlformats.org/officeDocument/2006/customXml" ds:itemID="{A528BA35-6DB4-4619-97E9-BFF73463F0E8}">
+<ds:datastoreItem xmlns:ds="http://schemas.openxmlformats.org/officeDocument/2006/customXml" ds:itemID="{AC27DED2-2288-4D8A-8437-D0C46500414A}">
   <ds:schemaRefs>
     <ds:schemaRef ds:uri="http://schemas.openxmlformats.org/officeDocument/2006/bibliography"/>
   </ds:schemaRefs>

</xml_diff>